<commit_message>
Made small change to methodology paper
</commit_message>
<xml_diff>
--- a/Manuscript/iRCT methodology paper.docx
+++ b/Manuscript/iRCT methodology paper.docx
@@ -41,6 +41,14 @@
         </w:rPr>
         <w:t>Garrett Barber</w:t>
       </w:r>
+      <w:r>
+        <w:rPr>
+          <w:rFonts w:ascii="Times New Roman" w:hAnsi="Times New Roman" w:cs="Times New Roman"/>
+          <w:sz w:val="24"/>
+          <w:szCs w:val="24"/>
+        </w:rPr>
+        <w:t>, Xia Jiang</w:t>
+      </w:r>
     </w:p>
     <w:p>
       <w:pPr>
@@ -317,43 +325,7 @@
           <w:sz w:val="24"/>
           <w:szCs w:val="24"/>
         </w:rPr>
-        <w:t xml:space="preserve"> In order to do any propensity scoring calculations the sklearn package was utilized and the logistic regression method was called [3]. For individual methods such as IPTW, there was a package already developed known as </w:t>
-      </w:r>
-      <w:proofErr w:type="spellStart"/>
-      <w:r>
-        <w:rPr>
-          <w:rFonts w:ascii="Times New Roman" w:hAnsi="Times New Roman" w:cs="Times New Roman"/>
-          <w:sz w:val="24"/>
-          <w:szCs w:val="24"/>
-        </w:rPr>
-        <w:t>causalinference</w:t>
-      </w:r>
-      <w:proofErr w:type="spellEnd"/>
-      <w:r>
-        <w:rPr>
-          <w:rFonts w:ascii="Times New Roman" w:hAnsi="Times New Roman" w:cs="Times New Roman"/>
-          <w:sz w:val="24"/>
-          <w:szCs w:val="24"/>
-        </w:rPr>
-        <w:t xml:space="preserve"> which was implemented [4]. The same applies to the G-Formula method which was once again already developed and was implemented using the </w:t>
-      </w:r>
-      <w:proofErr w:type="spellStart"/>
-      <w:r>
-        <w:rPr>
-          <w:rFonts w:ascii="Times New Roman" w:hAnsi="Times New Roman" w:cs="Times New Roman"/>
-          <w:sz w:val="24"/>
-          <w:szCs w:val="24"/>
-        </w:rPr>
-        <w:t>zepid</w:t>
-      </w:r>
-      <w:proofErr w:type="spellEnd"/>
-      <w:r>
-        <w:rPr>
-          <w:rFonts w:ascii="Times New Roman" w:hAnsi="Times New Roman" w:cs="Times New Roman"/>
-          <w:sz w:val="24"/>
-          <w:szCs w:val="24"/>
-        </w:rPr>
-        <w:t xml:space="preserve"> package [5].</w:t>
+        <w:t xml:space="preserve"> In order to do any propensity scoring calculations the sklearn package was utilized and the logistic regression method was called [3]. For individual methods such as IPTW, there was a package already developed known as causalinference which was implemented [4]. The same applies to the G-Formula method which was once again already developed and was implemented using the zepid package [5].</w:t>
       </w:r>
     </w:p>
     <w:p>
@@ -392,25 +364,7 @@
           <w:sz w:val="24"/>
           <w:szCs w:val="24"/>
         </w:rPr>
-        <w:t xml:space="preserve">As used in multiple methods, propensity scoring is defined as “a conditional probability of being exposed given a set of covariates” [6]. Propensity scoring is implemented in the iRCT method, Multi-covariate iRCT method, and IPTW, however for IPTW it is done within the </w:t>
-      </w:r>
-      <w:proofErr w:type="spellStart"/>
-      <w:r>
-        <w:rPr>
-          <w:rFonts w:ascii="Times New Roman" w:hAnsi="Times New Roman" w:cs="Times New Roman"/>
-          <w:sz w:val="24"/>
-          <w:szCs w:val="24"/>
-        </w:rPr>
-        <w:t>causalinference</w:t>
-      </w:r>
-      <w:proofErr w:type="spellEnd"/>
-      <w:r>
-        <w:rPr>
-          <w:rFonts w:ascii="Times New Roman" w:hAnsi="Times New Roman" w:cs="Times New Roman"/>
-          <w:sz w:val="24"/>
-          <w:szCs w:val="24"/>
-        </w:rPr>
-        <w:t xml:space="preserve"> methods provided by the package. For the iRCT method and Multi-covariate iRCT method the sklearn logistic regression method is used with the inputs being the treatment column and every other column other than the treatment and outcome columns. The purpose of using propensity scoring is in order to allow for matching and comparison based upon multiple covariates.</w:t>
+        <w:t>As used in multiple methods, propensity scoring is defined as “a conditional probability of being exposed given a set of covariates” [6]. Propensity scoring is implemented in the iRCT method, Multi-covariate iRCT method, and IPTW, however for IPTW it is done within the causalinference methods provided by the package. For the iRCT method and Multi-covariate iRCT method the sklearn logistic regression method is used with the inputs being the treatment column and every other column other than the treatment and outcome columns. The purpose of using propensity scoring is in order to allow for matching and comparison based upon multiple covariates.</w:t>
       </w:r>
     </w:p>
     <w:p>
@@ -574,25 +528,7 @@
           <w:sz w:val="24"/>
           <w:szCs w:val="24"/>
         </w:rPr>
-        <w:t xml:space="preserve">Currently there are only 4 different types of files that may be uploaded being txt, csv, xlsx, and dat. The dataset must already be completely numerical, as well as the treatment column must be binary in nature. There are functions currently in the works in order to automatically transform datasets and give the mapping for the transformation. The iRCT package is available for install via (insert installation method here) and accessible via the </w:t>
-      </w:r>
-      <w:proofErr w:type="spellStart"/>
-      <w:r>
-        <w:rPr>
-          <w:rFonts w:ascii="Times New Roman" w:hAnsi="Times New Roman" w:cs="Times New Roman"/>
-          <w:sz w:val="24"/>
-          <w:szCs w:val="24"/>
-        </w:rPr>
-        <w:t>iMedCausal</w:t>
-      </w:r>
-      <w:proofErr w:type="spellEnd"/>
-      <w:r>
-        <w:rPr>
-          <w:rFonts w:ascii="Times New Roman" w:hAnsi="Times New Roman" w:cs="Times New Roman"/>
-          <w:sz w:val="24"/>
-          <w:szCs w:val="24"/>
-        </w:rPr>
-        <w:t xml:space="preserve"> website using the URL </w:t>
+        <w:t xml:space="preserve">Currently there are only 4 different types of files that may be uploaded being txt, csv, xlsx, and dat. The dataset must already be completely numerical, as well as the treatment column must be binary in nature. There are functions currently in the works in order to automatically transform datasets and give the mapping for the transformation. The iRCT package is available for install via (insert installation method here) and accessible via the iMedCausal website using the URL </w:t>
       </w:r>
       <w:r>
         <w:rPr>
@@ -724,15 +660,7 @@
         <w:t>Pandas</w:t>
       </w:r>
       <w:r>
-        <w:t xml:space="preserve">. pandas. (n.d.). Retrieved March 27, 2023, from </w:t>
-      </w:r>
-      <w:proofErr w:type="gramStart"/>
-      <w:r>
-        <w:t>https://pandas.pydata.org/</w:t>
-      </w:r>
-      <w:proofErr w:type="gramEnd"/>
-      <w:r>
-        <w:t xml:space="preserve"> </w:t>
+        <w:t xml:space="preserve">. pandas. (n.d.). Retrieved March 27, 2023, from https://pandas.pydata.org/ </w:t>
       </w:r>
     </w:p>
     <w:p>
@@ -744,31 +672,7 @@
         <w:t xml:space="preserve">[2]    </w:t>
       </w:r>
       <w:r>
-        <w:t xml:space="preserve">Abadie, A., </w:t>
-      </w:r>
-      <w:proofErr w:type="spellStart"/>
-      <w:r>
-        <w:t>Drukker</w:t>
-      </w:r>
-      <w:proofErr w:type="spellEnd"/>
-      <w:r>
-        <w:t xml:space="preserve">, D., Herr, J. L., &amp; </w:t>
-      </w:r>
-      <w:proofErr w:type="spellStart"/>
-      <w:r>
-        <w:t>Imbens</w:t>
-      </w:r>
-      <w:proofErr w:type="spellEnd"/>
-      <w:r>
-        <w:t xml:space="preserve">, G. W. (2004). Implementing matching estimators for average treatment effects in </w:t>
-      </w:r>
-      <w:proofErr w:type="spellStart"/>
-      <w:r>
-        <w:t>stata</w:t>
-      </w:r>
-      <w:proofErr w:type="spellEnd"/>
-      <w:r>
-        <w:t xml:space="preserve">. </w:t>
+        <w:t xml:space="preserve">Abadie, A., Drukker, D., Herr, J. L., &amp; Imbens, G. W. (2004). Implementing matching estimators for average treatment effects in stata. </w:t>
       </w:r>
       <w:r>
         <w:rPr>
@@ -799,34 +703,34 @@
       <w:r>
         <w:t xml:space="preserve">[3]    </w:t>
       </w:r>
-      <w:proofErr w:type="spellStart"/>
       <w:r>
         <w:rPr>
           <w:i/>
           <w:iCs/>
         </w:rPr>
-        <w:t>Sklearn.linear_</w:t>
-      </w:r>
-      <w:proofErr w:type="gramStart"/>
+        <w:t>Sklearn.linear_model.logisticregression</w:t>
+      </w:r>
+      <w:r>
+        <w:t xml:space="preserve">. scikit. (n.d.). Retrieved March 27, 2023, from https://scikit-learn.org/stable/modules/generated/sklearn.linear_model.LogisticRegression.html </w:t>
+      </w:r>
+    </w:p>
+    <w:p>
+      <w:pPr>
+        <w:pStyle w:val="NormalWeb"/>
+        <w:ind w:left="567" w:hanging="567"/>
+      </w:pPr>
+      <w:r>
+        <w:t xml:space="preserve">[4]    </w:t>
+      </w:r>
       <w:r>
         <w:rPr>
           <w:i/>
           <w:iCs/>
         </w:rPr>
-        <w:t>model.logisticregression</w:t>
-      </w:r>
-      <w:proofErr w:type="spellEnd"/>
-      <w:proofErr w:type="gramEnd"/>
-      <w:r>
-        <w:t xml:space="preserve">. scikit. (n.d.). Retrieved March 27, 2023, from </w:t>
-      </w:r>
-      <w:proofErr w:type="gramStart"/>
-      <w:r>
-        <w:t>https://scikit-learn.org/stable/modules/generated/sklearn.linear_model.LogisticRegression.html</w:t>
-      </w:r>
-      <w:proofErr w:type="gramEnd"/>
-      <w:r>
-        <w:t xml:space="preserve"> </w:t>
+        <w:t>Causal inference in python¶</w:t>
+      </w:r>
+      <w:r>
+        <w:t xml:space="preserve">. Causal Inference in Python - Causalinference 0.1.3 documentation. (n.d.). Retrieved March 27, 2023, from https://causalinferenceinpython.org/ </w:t>
       </w:r>
     </w:p>
     <w:p>
@@ -835,33 +739,17 @@
         <w:ind w:left="567" w:hanging="567"/>
       </w:pPr>
       <w:r>
-        <w:t xml:space="preserve">[4]    </w:t>
+        <w:t xml:space="preserve">[5]    </w:t>
       </w:r>
       <w:r>
         <w:rPr>
           <w:i/>
           <w:iCs/>
         </w:rPr>
-        <w:t>Causal inference in python¶</w:t>
-      </w:r>
-      <w:r>
-        <w:t xml:space="preserve">. Causal Inference in Python - </w:t>
-      </w:r>
-      <w:proofErr w:type="spellStart"/>
-      <w:r>
-        <w:t>Causalinference</w:t>
-      </w:r>
-      <w:proofErr w:type="spellEnd"/>
-      <w:r>
-        <w:t xml:space="preserve"> 0.1.3 documentation. (n.d.). Retrieved March 27, 2023, from </w:t>
-      </w:r>
-      <w:proofErr w:type="gramStart"/>
-      <w:r>
-        <w:t>https://causalinferenceinpython.org/</w:t>
-      </w:r>
-      <w:proofErr w:type="gramEnd"/>
-      <w:r>
-        <w:t xml:space="preserve"> </w:t>
+        <w:t>Zepid¶</w:t>
+      </w:r>
+      <w:r>
+        <w:t xml:space="preserve">. zEpid. (n.d.). Retrieved March 27, 2023, from https://zepid.readthedocs.io/en/latest/index.html </w:t>
       </w:r>
     </w:p>
     <w:p>
@@ -870,42 +758,49 @@
         <w:ind w:left="567" w:hanging="567"/>
       </w:pPr>
       <w:r>
-        <w:t xml:space="preserve">[5]    </w:t>
-      </w:r>
-      <w:proofErr w:type="spellStart"/>
+        <w:t xml:space="preserve">[6]    </w:t>
+      </w:r>
       <w:r>
         <w:rPr>
           <w:i/>
           <w:iCs/>
         </w:rPr>
-        <w:t>Zepid</w:t>
-      </w:r>
-      <w:proofErr w:type="spellEnd"/>
+        <w:t>Propensity score analysis</w:t>
+      </w:r>
+      <w:r>
+        <w:t xml:space="preserve">. Columbia University's Mailman School of Public Health. (2022, October 3). Retrieved March 27, 2023, from https://www.publichealth.columbia.edu/research/population-health-methods/propensity-score-analysis </w:t>
+      </w:r>
+    </w:p>
+    <w:p>
+      <w:pPr>
+        <w:pStyle w:val="NormalWeb"/>
+        <w:ind w:left="567" w:hanging="567"/>
+      </w:pPr>
+      <w:r>
+        <w:t xml:space="preserve">[7]    </w:t>
+      </w:r>
+      <w:r>
+        <w:t xml:space="preserve">Chesnaye, N. C., Stel, V. S., Tripepi, G., Dekker, F. W., Fu, E. L., Zoccali, C., &amp; Jager, K. J. (2021). An introduction to inverse probability of treatment weighting in observational research. </w:t>
+      </w:r>
       <w:r>
         <w:rPr>
           <w:i/>
           <w:iCs/>
         </w:rPr>
-        <w:t>¶</w:t>
-      </w:r>
-      <w:r>
-        <w:t xml:space="preserve">. </w:t>
-      </w:r>
-      <w:proofErr w:type="spellStart"/>
-      <w:r>
-        <w:t>zEpid</w:t>
-      </w:r>
-      <w:proofErr w:type="spellEnd"/>
-      <w:r>
-        <w:t xml:space="preserve">. (n.d.). Retrieved March 27, 2023, from </w:t>
-      </w:r>
-      <w:proofErr w:type="gramStart"/>
-      <w:r>
-        <w:t>https://zepid.readthedocs.io/en/latest/index.html</w:t>
-      </w:r>
-      <w:proofErr w:type="gramEnd"/>
-      <w:r>
-        <w:t xml:space="preserve"> </w:t>
+        <w:t>Clinical Kidney Journal</w:t>
+      </w:r>
+      <w:r>
+        <w:t xml:space="preserve">, </w:t>
+      </w:r>
+      <w:r>
+        <w:rPr>
+          <w:i/>
+          <w:iCs/>
+        </w:rPr>
+        <w:t>15</w:t>
+      </w:r>
+      <w:r>
+        <w:t xml:space="preserve">(1), 14–20. https://doi.org/10.1093/ckj/sfab158 </w:t>
       </w:r>
     </w:p>
     <w:p>
@@ -914,90 +809,7 @@
         <w:ind w:left="567" w:hanging="567"/>
       </w:pPr>
       <w:r>
-        <w:t xml:space="preserve">[6]    </w:t>
-      </w:r>
-      <w:r>
-        <w:rPr>
-          <w:i/>
-          <w:iCs/>
-        </w:rPr>
-        <w:t>Propensity score analysis</w:t>
-      </w:r>
-      <w:r>
-        <w:t xml:space="preserve">. Columbia University's Mailman School of Public Health. (2022, October 3). Retrieved March 27, 2023, from </w:t>
-      </w:r>
-      <w:proofErr w:type="gramStart"/>
-      <w:r>
-        <w:t>https://www.publichealth.columbia.edu/research/population-health-methods/propensity-score-analysis</w:t>
-      </w:r>
-      <w:proofErr w:type="gramEnd"/>
-      <w:r>
-        <w:t xml:space="preserve"> </w:t>
-      </w:r>
-    </w:p>
-    <w:p>
-      <w:pPr>
-        <w:pStyle w:val="NormalWeb"/>
-        <w:ind w:left="567" w:hanging="567"/>
-      </w:pPr>
-      <w:r>
-        <w:t xml:space="preserve">[7]    </w:t>
-      </w:r>
-      <w:proofErr w:type="spellStart"/>
-      <w:r>
-        <w:t>Chesnaye</w:t>
-      </w:r>
-      <w:proofErr w:type="spellEnd"/>
-      <w:r>
-        <w:t xml:space="preserve">, N. C., Stel, V. S., </w:t>
-      </w:r>
-      <w:proofErr w:type="spellStart"/>
-      <w:r>
-        <w:t>Tripepi</w:t>
-      </w:r>
-      <w:proofErr w:type="spellEnd"/>
-      <w:r>
-        <w:t xml:space="preserve">, G., Dekker, F. W., Fu, E. L., Zoccali, C., &amp; Jager, K. J. (2021). An introduction to inverse probability of treatment weighting in observational research. </w:t>
-      </w:r>
-      <w:r>
-        <w:rPr>
-          <w:i/>
-          <w:iCs/>
-        </w:rPr>
-        <w:t>Clinical Kidney Journal</w:t>
-      </w:r>
-      <w:r>
-        <w:t xml:space="preserve">, </w:t>
-      </w:r>
-      <w:r>
-        <w:rPr>
-          <w:i/>
-          <w:iCs/>
-        </w:rPr>
-        <w:t>15</w:t>
-      </w:r>
-      <w:r>
-        <w:t xml:space="preserve">(1), 14–20. https://doi.org/10.1093/ckj/sfab158 </w:t>
-      </w:r>
-    </w:p>
-    <w:p>
-      <w:pPr>
-        <w:pStyle w:val="NormalWeb"/>
-        <w:ind w:left="567" w:hanging="567"/>
-      </w:pPr>
-      <w:r>
-        <w:t xml:space="preserve">[8]    </w:t>
-      </w:r>
-      <w:r>
-        <w:t xml:space="preserve">Keil, A. P., Edwards, J. K., Richardson, D. B., </w:t>
-      </w:r>
-      <w:proofErr w:type="spellStart"/>
-      <w:r>
-        <w:t>Naimi</w:t>
-      </w:r>
-      <w:proofErr w:type="spellEnd"/>
-      <w:r>
-        <w:t xml:space="preserve">, A. I., &amp; Cole, S. R. (2014). The parametric G-formula for time-to-event data. </w:t>
+        <w:t xml:space="preserve">[8]    Keil, A. P., Edwards, J. K., Richardson, D. B., Naimi, A. I., &amp; Cole, S. R. (2014). The parametric G-formula for time-to-event data. </w:t>
       </w:r>
       <w:r>
         <w:rPr>

</xml_diff>

<commit_message>
Started to revise the manuscript
</commit_message>
<xml_diff>
--- a/Manuscript/iRCT methodology paper.docx
+++ b/Manuscript/iRCT methodology paper.docx
@@ -1,6 +1,6 @@
 
 <file path=word/document.xml><?xml version="1.0" encoding="utf-8"?>
-<w:document xmlns:wpc="http://schemas.microsoft.com/office/word/2010/wordprocessingCanvas" xmlns:cx="http://schemas.microsoft.com/office/drawing/2014/chartex" xmlns:cx1="http://schemas.microsoft.com/office/drawing/2015/9/8/chartex" xmlns:cx2="http://schemas.microsoft.com/office/drawing/2015/10/21/chartex" xmlns:cx3="http://schemas.microsoft.com/office/drawing/2016/5/9/chartex" xmlns:cx4="http://schemas.microsoft.com/office/drawing/2016/5/10/chartex" xmlns:cx5="http://schemas.microsoft.com/office/drawing/2016/5/11/chartex" xmlns:cx6="http://schemas.microsoft.com/office/drawing/2016/5/12/chartex" xmlns:cx7="http://schemas.microsoft.com/office/drawing/2016/5/13/chartex" xmlns:cx8="http://schemas.microsoft.com/office/drawing/2016/5/14/chartex" xmlns:mc="http://schemas.openxmlformats.org/markup-compatibility/2006" xmlns:aink="http://schemas.microsoft.com/office/drawing/2016/ink" xmlns:am3d="http://schemas.microsoft.com/office/drawing/2017/model3d" xmlns:o="urn:schemas-microsoft-com:office:office" xmlns:oel="http://schemas.microsoft.com/office/2019/extlst" xmlns:r="http://schemas.openxmlformats.org/officeDocument/2006/relationships" xmlns:m="http://schemas.openxmlformats.org/officeDocument/2006/math" xmlns:v="urn:schemas-microsoft-com:vml" xmlns:wp14="http://schemas.microsoft.com/office/word/2010/wordprocessingDrawing" xmlns:wp="http://schemas.openxmlformats.org/drawingml/2006/wordprocessingDrawing" xmlns:w10="urn:schemas-microsoft-com:office:word" xmlns:w="http://schemas.openxmlformats.org/wordprocessingml/2006/main" xmlns:w14="http://schemas.microsoft.com/office/word/2010/wordml" xmlns:w15="http://schemas.microsoft.com/office/word/2012/wordml" xmlns:w16cex="http://schemas.microsoft.com/office/word/2018/wordml/cex" xmlns:w16cid="http://schemas.microsoft.com/office/word/2016/wordml/cid" xmlns:w16="http://schemas.microsoft.com/office/word/2018/wordml" xmlns:w16sdtdh="http://schemas.microsoft.com/office/word/2020/wordml/sdtdatahash" xmlns:w16se="http://schemas.microsoft.com/office/word/2015/wordml/symex" xmlns:wpg="http://schemas.microsoft.com/office/word/2010/wordprocessingGroup" xmlns:wpi="http://schemas.microsoft.com/office/word/2010/wordprocessingInk" xmlns:wne="http://schemas.microsoft.com/office/word/2006/wordml" xmlns:wps="http://schemas.microsoft.com/office/word/2010/wordprocessingShape" mc:Ignorable="w14 w15 w16se w16cid w16 w16cex w16sdtdh wp14">
+<w:document xmlns:wpc="http://schemas.microsoft.com/office/word/2010/wordprocessingCanvas" xmlns:cx="http://schemas.microsoft.com/office/drawing/2014/chartex" xmlns:cx1="http://schemas.microsoft.com/office/drawing/2015/9/8/chartex" xmlns:cx2="http://schemas.microsoft.com/office/drawing/2015/10/21/chartex" xmlns:cx3="http://schemas.microsoft.com/office/drawing/2016/5/9/chartex" xmlns:cx4="http://schemas.microsoft.com/office/drawing/2016/5/10/chartex" xmlns:cx5="http://schemas.microsoft.com/office/drawing/2016/5/11/chartex" xmlns:cx6="http://schemas.microsoft.com/office/drawing/2016/5/12/chartex" xmlns:cx7="http://schemas.microsoft.com/office/drawing/2016/5/13/chartex" xmlns:cx8="http://schemas.microsoft.com/office/drawing/2016/5/14/chartex" xmlns:mc="http://schemas.openxmlformats.org/markup-compatibility/2006" xmlns:aink="http://schemas.microsoft.com/office/drawing/2016/ink" xmlns:am3d="http://schemas.microsoft.com/office/drawing/2017/model3d" xmlns:o="urn:schemas-microsoft-com:office:office" xmlns:oel="http://schemas.microsoft.com/office/2019/extlst" xmlns:r="http://schemas.openxmlformats.org/officeDocument/2006/relationships" xmlns:m="http://schemas.openxmlformats.org/officeDocument/2006/math" xmlns:v="urn:schemas-microsoft-com:vml" xmlns:wp14="http://schemas.microsoft.com/office/word/2010/wordprocessingDrawing" xmlns:wp="http://schemas.openxmlformats.org/drawingml/2006/wordprocessingDrawing" xmlns:w10="urn:schemas-microsoft-com:office:word" xmlns:w="http://schemas.openxmlformats.org/wordprocessingml/2006/main" xmlns:w14="http://schemas.microsoft.com/office/word/2010/wordml" xmlns:w15="http://schemas.microsoft.com/office/word/2012/wordml" xmlns:w16cex="http://schemas.microsoft.com/office/word/2018/wordml/cex" xmlns:w16cid="http://schemas.microsoft.com/office/word/2016/wordml/cid" xmlns:w16="http://schemas.microsoft.com/office/word/2018/wordml" xmlns:w16du="http://schemas.microsoft.com/office/word/2023/wordml/word16du" xmlns:w16sdtdh="http://schemas.microsoft.com/office/word/2020/wordml/sdtdatahash" xmlns:w16se="http://schemas.microsoft.com/office/word/2015/wordml/symex" xmlns:wpg="http://schemas.microsoft.com/office/word/2010/wordprocessingGroup" xmlns:wpi="http://schemas.microsoft.com/office/word/2010/wordprocessingInk" xmlns:wne="http://schemas.microsoft.com/office/word/2006/wordml" xmlns:wps="http://schemas.microsoft.com/office/word/2010/wordprocessingShape" mc:Ignorable="w14 w15 w16se w16cid w16 w16cex w16sdtdh wp14">
   <w:body>
     <w:p>
       <w:pPr>
@@ -253,7 +253,25 @@
           <w:sz w:val="24"/>
           <w:szCs w:val="24"/>
         </w:rPr>
-        <w:t xml:space="preserve">using the parametric G-Formula on the dataset given a treatment and outcome, then determining the effect if all were treated then determining the effect if none were treated, and subtracting the two in order to determine the effect of the treatment on the outcome. There are plans to add two more methods being the java implementation and python implementation of MBIL respectively. There are also plans to increase the efficiency of the Multi-covariate iterative iRCT and Single-covariate iRCT. </w:t>
+        <w:t xml:space="preserve">using the parametric G-Formula on the dataset given a treatment and outcome, then determining the effect if all were treated then determining the effect if none were treated, and subtracting the two in order to determine the effect of the treatment on the outcome. There are plans to add two more methods being the java implementation and python implementation of MBIL respectively. There are also plans to increase the efficiency of the </w:t>
+      </w:r>
+      <w:proofErr w:type="gramStart"/>
+      <w:r>
+        <w:rPr>
+          <w:rFonts w:ascii="Times New Roman" w:hAnsi="Times New Roman" w:cs="Times New Roman"/>
+          <w:sz w:val="24"/>
+          <w:szCs w:val="24"/>
+        </w:rPr>
+        <w:t>Multi-covariate</w:t>
+      </w:r>
+      <w:proofErr w:type="gramEnd"/>
+      <w:r>
+        <w:rPr>
+          <w:rFonts w:ascii="Times New Roman" w:hAnsi="Times New Roman" w:cs="Times New Roman"/>
+          <w:sz w:val="24"/>
+          <w:szCs w:val="24"/>
+        </w:rPr>
+        <w:t xml:space="preserve"> iterative iRCT and Single-covariate iRCT. </w:t>
       </w:r>
     </w:p>
     <w:p>
@@ -325,7 +343,43 @@
           <w:sz w:val="24"/>
           <w:szCs w:val="24"/>
         </w:rPr>
-        <w:t xml:space="preserve"> In order to do any propensity scoring calculations the sklearn package was utilized and the logistic regression method was called [3]. For individual methods such as IPTW, there was a package already developed known as causalinference which was implemented [4]. The same applies to the G-Formula method which was once again already developed and was implemented using the zepid package [5].</w:t>
+        <w:t xml:space="preserve"> In order to do any propensity scoring calculations the sklearn package was utilized and the logistic regression method was called [3]. For individual methods such as IPTW, there was a package already developed known as </w:t>
+      </w:r>
+      <w:proofErr w:type="spellStart"/>
+      <w:r>
+        <w:rPr>
+          <w:rFonts w:ascii="Times New Roman" w:hAnsi="Times New Roman" w:cs="Times New Roman"/>
+          <w:sz w:val="24"/>
+          <w:szCs w:val="24"/>
+        </w:rPr>
+        <w:t>causalinference</w:t>
+      </w:r>
+      <w:proofErr w:type="spellEnd"/>
+      <w:r>
+        <w:rPr>
+          <w:rFonts w:ascii="Times New Roman" w:hAnsi="Times New Roman" w:cs="Times New Roman"/>
+          <w:sz w:val="24"/>
+          <w:szCs w:val="24"/>
+        </w:rPr>
+        <w:t xml:space="preserve"> which was implemented [4]. The same applies to the G-Formula method which was once again already developed and was implemented using the </w:t>
+      </w:r>
+      <w:proofErr w:type="spellStart"/>
+      <w:r>
+        <w:rPr>
+          <w:rFonts w:ascii="Times New Roman" w:hAnsi="Times New Roman" w:cs="Times New Roman"/>
+          <w:sz w:val="24"/>
+          <w:szCs w:val="24"/>
+        </w:rPr>
+        <w:t>zepid</w:t>
+      </w:r>
+      <w:proofErr w:type="spellEnd"/>
+      <w:r>
+        <w:rPr>
+          <w:rFonts w:ascii="Times New Roman" w:hAnsi="Times New Roman" w:cs="Times New Roman"/>
+          <w:sz w:val="24"/>
+          <w:szCs w:val="24"/>
+        </w:rPr>
+        <w:t xml:space="preserve"> package [5].</w:t>
       </w:r>
     </w:p>
     <w:p>
@@ -364,7 +418,93 @@
           <w:sz w:val="24"/>
           <w:szCs w:val="24"/>
         </w:rPr>
-        <w:t>As used in multiple methods, propensity scoring is defined as “a conditional probability of being exposed given a set of covariates” [6]. Propensity scoring is implemented in the iRCT method, Multi-covariate iRCT method, and IPTW, however for IPTW it is done within the causalinference methods provided by the package. For the iRCT method and Multi-covariate iRCT method the sklearn logistic regression method is used with the inputs being the treatment column and every other column other than the treatment and outcome columns. The purpose of using propensity scoring is in order to allow for matching and comparison based upon multiple covariates.</w:t>
+        <w:t xml:space="preserve">As used in multiple methods, propensity scoring is defined as “a conditional probability of being exposed given a set of covariates” [6]. Propensity scoring is implemented in the iRCT method, </w:t>
+      </w:r>
+      <w:proofErr w:type="gramStart"/>
+      <w:r>
+        <w:rPr>
+          <w:rFonts w:ascii="Times New Roman" w:hAnsi="Times New Roman" w:cs="Times New Roman"/>
+          <w:sz w:val="24"/>
+          <w:szCs w:val="24"/>
+        </w:rPr>
+        <w:t>Multi-covariate</w:t>
+      </w:r>
+      <w:proofErr w:type="gramEnd"/>
+      <w:r>
+        <w:rPr>
+          <w:rFonts w:ascii="Times New Roman" w:hAnsi="Times New Roman" w:cs="Times New Roman"/>
+          <w:sz w:val="24"/>
+          <w:szCs w:val="24"/>
+        </w:rPr>
+        <w:t xml:space="preserve"> </w:t>
+      </w:r>
+      <w:r>
+        <w:rPr>
+          <w:rFonts w:ascii="Times New Roman" w:hAnsi="Times New Roman" w:cs="Times New Roman"/>
+          <w:sz w:val="24"/>
+          <w:szCs w:val="24"/>
+        </w:rPr>
+        <w:t xml:space="preserve">iterative </w:t>
+      </w:r>
+      <w:r>
+        <w:rPr>
+          <w:rFonts w:ascii="Times New Roman" w:hAnsi="Times New Roman" w:cs="Times New Roman"/>
+          <w:sz w:val="24"/>
+          <w:szCs w:val="24"/>
+        </w:rPr>
+        <w:t xml:space="preserve">iRCT method, and IPTW, however for IPTW it is done within the </w:t>
+      </w:r>
+      <w:proofErr w:type="spellStart"/>
+      <w:r>
+        <w:rPr>
+          <w:rFonts w:ascii="Times New Roman" w:hAnsi="Times New Roman" w:cs="Times New Roman"/>
+          <w:sz w:val="24"/>
+          <w:szCs w:val="24"/>
+        </w:rPr>
+        <w:t>causalinference</w:t>
+      </w:r>
+      <w:proofErr w:type="spellEnd"/>
+      <w:r>
+        <w:rPr>
+          <w:rFonts w:ascii="Times New Roman" w:hAnsi="Times New Roman" w:cs="Times New Roman"/>
+          <w:sz w:val="24"/>
+          <w:szCs w:val="24"/>
+        </w:rPr>
+        <w:t xml:space="preserve"> methods provided by the package. For the iRCT method and </w:t>
+      </w:r>
+      <w:proofErr w:type="gramStart"/>
+      <w:r>
+        <w:rPr>
+          <w:rFonts w:ascii="Times New Roman" w:hAnsi="Times New Roman" w:cs="Times New Roman"/>
+          <w:sz w:val="24"/>
+          <w:szCs w:val="24"/>
+        </w:rPr>
+        <w:t>Multi-covariate</w:t>
+      </w:r>
+      <w:proofErr w:type="gramEnd"/>
+      <w:r>
+        <w:rPr>
+          <w:rFonts w:ascii="Times New Roman" w:hAnsi="Times New Roman" w:cs="Times New Roman"/>
+          <w:sz w:val="24"/>
+          <w:szCs w:val="24"/>
+        </w:rPr>
+        <w:t xml:space="preserve"> </w:t>
+      </w:r>
+      <w:r>
+        <w:rPr>
+          <w:rFonts w:ascii="Times New Roman" w:hAnsi="Times New Roman" w:cs="Times New Roman"/>
+          <w:sz w:val="24"/>
+          <w:szCs w:val="24"/>
+        </w:rPr>
+        <w:t xml:space="preserve">iterative </w:t>
+      </w:r>
+      <w:r>
+        <w:rPr>
+          <w:rFonts w:ascii="Times New Roman" w:hAnsi="Times New Roman" w:cs="Times New Roman"/>
+          <w:sz w:val="24"/>
+          <w:szCs w:val="24"/>
+        </w:rPr>
+        <w:t>iRCT method the sklearn logistic regression method is used with the inputs being the treatment column and every other column other than the treatment and outcome columns. The purpose of using propensity scoring is in order to allow for matching and comparison based upon multiple covariates.</w:t>
       </w:r>
     </w:p>
     <w:p>
@@ -432,13 +572,23 @@
           <w:szCs w:val="24"/>
         </w:rPr>
       </w:pPr>
-      <w:r>
-        <w:rPr>
-          <w:rFonts w:ascii="Times New Roman" w:hAnsi="Times New Roman" w:cs="Times New Roman"/>
-          <w:sz w:val="24"/>
-          <w:szCs w:val="24"/>
-        </w:rPr>
-        <w:t>Single-covariate iRCT uses a single given covariate to match upon and then performs the same iterative and outcome calculation process as Multi-covariate iRCT in order to determine the average treatment effect.</w:t>
+      <w:proofErr w:type="gramStart"/>
+      <w:r>
+        <w:rPr>
+          <w:rFonts w:ascii="Times New Roman" w:hAnsi="Times New Roman" w:cs="Times New Roman"/>
+          <w:sz w:val="24"/>
+          <w:szCs w:val="24"/>
+        </w:rPr>
+        <w:t>Single-covariate</w:t>
+      </w:r>
+      <w:proofErr w:type="gramEnd"/>
+      <w:r>
+        <w:rPr>
+          <w:rFonts w:ascii="Times New Roman" w:hAnsi="Times New Roman" w:cs="Times New Roman"/>
+          <w:sz w:val="24"/>
+          <w:szCs w:val="24"/>
+        </w:rPr>
+        <w:t xml:space="preserve"> iRCT uses a single given covariate to match upon and then performs the same iterative and outcome calculation process as Multi-covariate iRCT in order to determine the average treatment effect.</w:t>
       </w:r>
     </w:p>
     <w:p>
@@ -456,7 +606,25 @@
           <w:sz w:val="24"/>
           <w:szCs w:val="24"/>
         </w:rPr>
-        <w:t>IPTW or inverse probability treatment weighting works the same as iRCT except the weight effects are calculated differently. The weight is determined as 1/propensity score for exposed individuals and 1/(1 – propensity score) for unexposed individuals [7]. This weighting is then used to determine the average treatment effect.</w:t>
+        <w:t>IPTW or inverse probability treatment weighting works the same as iRCT except the weight effects are calculated differently. The weight is determined as 1/propensity score for exposed individuals and 1</w:t>
+      </w:r>
+      <w:proofErr w:type="gramStart"/>
+      <w:r>
+        <w:rPr>
+          <w:rFonts w:ascii="Times New Roman" w:hAnsi="Times New Roman" w:cs="Times New Roman"/>
+          <w:sz w:val="24"/>
+          <w:szCs w:val="24"/>
+        </w:rPr>
+        <w:t>/(</w:t>
+      </w:r>
+      <w:proofErr w:type="gramEnd"/>
+      <w:r>
+        <w:rPr>
+          <w:rFonts w:ascii="Times New Roman" w:hAnsi="Times New Roman" w:cs="Times New Roman"/>
+          <w:sz w:val="24"/>
+          <w:szCs w:val="24"/>
+        </w:rPr>
+        <w:t>1 – propensity score) for unexposed individuals [7]. This weighting is then used to determine the average treatment effect.</w:t>
       </w:r>
     </w:p>
     <w:p>
@@ -516,21 +684,6 @@
     </w:p>
     <w:p>
       <w:pPr>
-        <w:rPr>
-          <w:rFonts w:ascii="Times New Roman" w:hAnsi="Times New Roman" w:cs="Times New Roman"/>
-          <w:sz w:val="24"/>
-          <w:szCs w:val="24"/>
-        </w:rPr>
-      </w:pPr>
-      <w:r>
-        <w:rPr>
-          <w:rFonts w:ascii="Times New Roman" w:hAnsi="Times New Roman" w:cs="Times New Roman"/>
-          <w:sz w:val="24"/>
-          <w:szCs w:val="24"/>
-        </w:rPr>
-        <w:t xml:space="preserve">Currently there are only 4 different types of files that may be uploaded being txt, csv, xlsx, and dat. The dataset must already be completely numerical, as well as the treatment column must be binary in nature. There are functions currently in the works in order to automatically transform datasets and give the mapping for the transformation. The iRCT package is available for install via (insert installation method here) and accessible via the iMedCausal website using the URL </w:t>
-      </w:r>
-      <w:r>
         <w:rPr>
           <w:rFonts w:ascii="Times New Roman" w:hAnsi="Times New Roman" w:cs="Times New Roman"/>
           <w:i/>
@@ -538,7 +691,50 @@
           <w:sz w:val="24"/>
           <w:szCs w:val="24"/>
         </w:rPr>
-        <w:t>http://imedcausal.odpac.net/</w:t>
+      </w:pPr>
+      <w:r>
+        <w:rPr>
+          <w:rFonts w:ascii="Times New Roman" w:hAnsi="Times New Roman" w:cs="Times New Roman"/>
+          <w:sz w:val="24"/>
+          <w:szCs w:val="24"/>
+        </w:rPr>
+        <w:t xml:space="preserve">Currently there are only 4 different types of files that may be uploaded being txt, csv, xlsx, and dat. The dataset must already be completely numerical, as well as the treatment column must be binary in nature. There are functions currently in the works in order to automatically transform datasets and give the mapping for the transformation. The iRCT package is available for </w:t>
+      </w:r>
+      <w:proofErr w:type="gramStart"/>
+      <w:r>
+        <w:rPr>
+          <w:rFonts w:ascii="Times New Roman" w:hAnsi="Times New Roman" w:cs="Times New Roman"/>
+          <w:sz w:val="24"/>
+          <w:szCs w:val="24"/>
+        </w:rPr>
+        <w:t>install</w:t>
+      </w:r>
+      <w:proofErr w:type="gramEnd"/>
+      <w:r>
+        <w:rPr>
+          <w:rFonts w:ascii="Times New Roman" w:hAnsi="Times New Roman" w:cs="Times New Roman"/>
+          <w:sz w:val="24"/>
+          <w:szCs w:val="24"/>
+        </w:rPr>
+        <w:t xml:space="preserve"> via (insert installation method here) and accessible via the </w:t>
+      </w:r>
+      <w:proofErr w:type="spellStart"/>
+      <w:r>
+        <w:rPr>
+          <w:rFonts w:ascii="Times New Roman" w:hAnsi="Times New Roman" w:cs="Times New Roman"/>
+          <w:sz w:val="24"/>
+          <w:szCs w:val="24"/>
+        </w:rPr>
+        <w:t>iMedCausal</w:t>
+      </w:r>
+      <w:proofErr w:type="spellEnd"/>
+      <w:r>
+        <w:rPr>
+          <w:rFonts w:ascii="Times New Roman" w:hAnsi="Times New Roman" w:cs="Times New Roman"/>
+          <w:sz w:val="24"/>
+          <w:szCs w:val="24"/>
+        </w:rPr>
+        <w:t xml:space="preserve"> website using the URL </w:t>
       </w:r>
       <w:r>
         <w:rPr>
@@ -548,6 +744,16 @@
           <w:sz w:val="24"/>
           <w:szCs w:val="24"/>
         </w:rPr>
+        <w:t>http://imedcausal.odpac.net/</w:t>
+      </w:r>
+      <w:r>
+        <w:rPr>
+          <w:rFonts w:ascii="Times New Roman" w:hAnsi="Times New Roman" w:cs="Times New Roman"/>
+          <w:i/>
+          <w:iCs/>
+          <w:sz w:val="24"/>
+          <w:szCs w:val="24"/>
+        </w:rPr>
         <w:t xml:space="preserve">. </w:t>
       </w:r>
     </w:p>
@@ -555,19 +761,19 @@
       <w:pPr>
         <w:rPr>
           <w:rFonts w:ascii="Times New Roman" w:hAnsi="Times New Roman" w:cs="Times New Roman"/>
-          <w:b/>
-          <w:bCs/>
-          <w:sz w:val="24"/>
-          <w:szCs w:val="24"/>
-        </w:rPr>
-      </w:pPr>
-    </w:p>
-    <w:p>
-      <w:pPr>
-        <w:rPr>
-          <w:rFonts w:ascii="Times New Roman" w:hAnsi="Times New Roman" w:cs="Times New Roman"/>
-          <w:b/>
-          <w:bCs/>
+          <w:i/>
+          <w:iCs/>
+          <w:sz w:val="24"/>
+          <w:szCs w:val="24"/>
+        </w:rPr>
+      </w:pPr>
+    </w:p>
+    <w:p>
+      <w:pPr>
+        <w:rPr>
+          <w:rFonts w:ascii="Times New Roman" w:hAnsi="Times New Roman" w:cs="Times New Roman"/>
+          <w:i/>
+          <w:iCs/>
           <w:sz w:val="24"/>
           <w:szCs w:val="24"/>
         </w:rPr>
@@ -592,7 +798,161 @@
           <w:szCs w:val="24"/>
         </w:rPr>
         <w:lastRenderedPageBreak/>
-        <w:t>6. Conclusion</w:t>
+        <w:t>6. Comparison of Methods</w:t>
+      </w:r>
+    </w:p>
+    <w:p>
+      <w:pPr>
+        <w:rPr>
+          <w:rFonts w:ascii="Times New Roman" w:hAnsi="Times New Roman" w:cs="Times New Roman"/>
+          <w:sz w:val="24"/>
+          <w:szCs w:val="24"/>
+        </w:rPr>
+      </w:pPr>
+      <w:r>
+        <w:rPr>
+          <w:rFonts w:ascii="Times New Roman" w:hAnsi="Times New Roman" w:cs="Times New Roman"/>
+          <w:sz w:val="24"/>
+          <w:szCs w:val="24"/>
+        </w:rPr>
+        <w:t xml:space="preserve">As the Multi-covariate </w:t>
+      </w:r>
+      <w:r>
+        <w:rPr>
+          <w:rFonts w:ascii="Times New Roman" w:hAnsi="Times New Roman" w:cs="Times New Roman"/>
+          <w:sz w:val="24"/>
+          <w:szCs w:val="24"/>
+        </w:rPr>
+        <w:t xml:space="preserve">iterative </w:t>
+      </w:r>
+      <w:r>
+        <w:rPr>
+          <w:rFonts w:ascii="Times New Roman" w:hAnsi="Times New Roman" w:cs="Times New Roman"/>
+          <w:sz w:val="24"/>
+          <w:szCs w:val="24"/>
+        </w:rPr>
+        <w:t xml:space="preserve">iRCT and Single-covariate iRCT </w:t>
+      </w:r>
+      <w:r>
+        <w:rPr>
+          <w:rFonts w:ascii="Times New Roman" w:hAnsi="Times New Roman" w:cs="Times New Roman"/>
+          <w:sz w:val="24"/>
+          <w:szCs w:val="24"/>
+        </w:rPr>
+        <w:t>are still under development due to inefficiency, this section will be comparing iRCT, IPTW, G-Formula, and MBIL-</w:t>
+      </w:r>
+      <w:proofErr w:type="spellStart"/>
+      <w:r>
+        <w:rPr>
+          <w:rFonts w:ascii="Times New Roman" w:hAnsi="Times New Roman" w:cs="Times New Roman"/>
+          <w:sz w:val="24"/>
+          <w:szCs w:val="24"/>
+        </w:rPr>
+        <w:t>py</w:t>
+      </w:r>
+      <w:proofErr w:type="spellEnd"/>
+      <w:r>
+        <w:rPr>
+          <w:rFonts w:ascii="Times New Roman" w:hAnsi="Times New Roman" w:cs="Times New Roman"/>
+          <w:sz w:val="24"/>
+          <w:szCs w:val="24"/>
+        </w:rPr>
+        <w:t>. For this comparison, all algorithms were run using the COVID3_4Nodes3 dataset. This means for iRCT, IPTW, and G-Formula, all possible combinations of treatment and outcome were tested, and for MBIL-</w:t>
+      </w:r>
+      <w:proofErr w:type="spellStart"/>
+      <w:r>
+        <w:rPr>
+          <w:rFonts w:ascii="Times New Roman" w:hAnsi="Times New Roman" w:cs="Times New Roman"/>
+          <w:sz w:val="24"/>
+          <w:szCs w:val="24"/>
+        </w:rPr>
+        <w:t>py</w:t>
+      </w:r>
+      <w:proofErr w:type="spellEnd"/>
+      <w:r>
+        <w:rPr>
+          <w:rFonts w:ascii="Times New Roman" w:hAnsi="Times New Roman" w:cs="Times New Roman"/>
+          <w:sz w:val="24"/>
+          <w:szCs w:val="24"/>
+        </w:rPr>
+        <w:t xml:space="preserve"> every variable was set as the target.</w:t>
+      </w:r>
+      <w:r>
+        <w:rPr>
+          <w:rFonts w:ascii="Times New Roman" w:hAnsi="Times New Roman" w:cs="Times New Roman"/>
+          <w:sz w:val="24"/>
+          <w:szCs w:val="24"/>
+        </w:rPr>
+        <w:t xml:space="preserve"> Shown in table 1 </w:t>
+      </w:r>
+      <w:proofErr w:type="gramStart"/>
+      <w:r>
+        <w:rPr>
+          <w:rFonts w:ascii="Times New Roman" w:hAnsi="Times New Roman" w:cs="Times New Roman"/>
+          <w:sz w:val="24"/>
+          <w:szCs w:val="24"/>
+        </w:rPr>
+        <w:t>is</w:t>
+      </w:r>
+      <w:proofErr w:type="gramEnd"/>
+      <w:r>
+        <w:rPr>
+          <w:rFonts w:ascii="Times New Roman" w:hAnsi="Times New Roman" w:cs="Times New Roman"/>
+          <w:sz w:val="24"/>
+          <w:szCs w:val="24"/>
+        </w:rPr>
+        <w:t xml:space="preserve"> the results of this experiment.</w:t>
+      </w:r>
+    </w:p>
+    <w:p>
+      <w:pPr>
+        <w:rPr>
+          <w:rFonts w:ascii="Times New Roman" w:hAnsi="Times New Roman" w:cs="Times New Roman"/>
+          <w:sz w:val="24"/>
+          <w:szCs w:val="24"/>
+        </w:rPr>
+      </w:pPr>
+    </w:p>
+    <w:p>
+      <w:pPr>
+        <w:rPr>
+          <w:rFonts w:ascii="Times New Roman" w:hAnsi="Times New Roman" w:cs="Times New Roman"/>
+          <w:b/>
+          <w:bCs/>
+          <w:sz w:val="24"/>
+          <w:szCs w:val="24"/>
+        </w:rPr>
+      </w:pPr>
+    </w:p>
+    <w:p>
+      <w:pPr>
+        <w:rPr>
+          <w:rFonts w:ascii="Times New Roman" w:hAnsi="Times New Roman" w:cs="Times New Roman"/>
+          <w:b/>
+          <w:bCs/>
+          <w:sz w:val="24"/>
+          <w:szCs w:val="24"/>
+        </w:rPr>
+      </w:pPr>
+      <w:r>
+        <w:rPr>
+          <w:rFonts w:ascii="Times New Roman" w:hAnsi="Times New Roman" w:cs="Times New Roman"/>
+          <w:b/>
+          <w:bCs/>
+          <w:sz w:val="24"/>
+          <w:szCs w:val="24"/>
+        </w:rPr>
+        <w:t>7</w:t>
+      </w:r>
+      <w:r>
+        <w:rPr>
+          <w:rFonts w:ascii="Times New Roman" w:hAnsi="Times New Roman" w:cs="Times New Roman"/>
+          <w:b/>
+          <w:bCs/>
+          <w:sz w:val="24"/>
+          <w:szCs w:val="24"/>
+        </w:rPr>
+        <w:t>. Conclusion</w:t>
       </w:r>
     </w:p>
     <w:p>
@@ -660,7 +1020,15 @@
         <w:t>Pandas</w:t>
       </w:r>
       <w:r>
-        <w:t xml:space="preserve">. pandas. (n.d.). Retrieved March 27, 2023, from https://pandas.pydata.org/ </w:t>
+        <w:t xml:space="preserve">. pandas. (n.d.). Retrieved March 27, 2023, from </w:t>
+      </w:r>
+      <w:proofErr w:type="gramStart"/>
+      <w:r>
+        <w:t>https://pandas.pydata.org/</w:t>
+      </w:r>
+      <w:proofErr w:type="gramEnd"/>
+      <w:r>
+        <w:t xml:space="preserve"> </w:t>
       </w:r>
     </w:p>
     <w:p>
@@ -672,7 +1040,31 @@
         <w:t xml:space="preserve">[2]    </w:t>
       </w:r>
       <w:r>
-        <w:t xml:space="preserve">Abadie, A., Drukker, D., Herr, J. L., &amp; Imbens, G. W. (2004). Implementing matching estimators for average treatment effects in stata. </w:t>
+        <w:t xml:space="preserve">Abadie, A., </w:t>
+      </w:r>
+      <w:proofErr w:type="spellStart"/>
+      <w:r>
+        <w:t>Drukker</w:t>
+      </w:r>
+      <w:proofErr w:type="spellEnd"/>
+      <w:r>
+        <w:t xml:space="preserve">, D., Herr, J. L., &amp; </w:t>
+      </w:r>
+      <w:proofErr w:type="spellStart"/>
+      <w:r>
+        <w:t>Imbens</w:t>
+      </w:r>
+      <w:proofErr w:type="spellEnd"/>
+      <w:r>
+        <w:t xml:space="preserve">, G. W. (2004). Implementing matching estimators for average treatment effects in </w:t>
+      </w:r>
+      <w:proofErr w:type="spellStart"/>
+      <w:r>
+        <w:t>stata</w:t>
+      </w:r>
+      <w:proofErr w:type="spellEnd"/>
+      <w:r>
+        <w:t xml:space="preserve">. </w:t>
       </w:r>
       <w:r>
         <w:rPr>
@@ -703,15 +1095,34 @@
       <w:r>
         <w:t xml:space="preserve">[3]    </w:t>
       </w:r>
+      <w:proofErr w:type="spellStart"/>
       <w:r>
         <w:rPr>
           <w:i/>
           <w:iCs/>
         </w:rPr>
-        <w:t>Sklearn.linear_model.logisticregression</w:t>
-      </w:r>
-      <w:r>
-        <w:t xml:space="preserve">. scikit. (n.d.). Retrieved March 27, 2023, from https://scikit-learn.org/stable/modules/generated/sklearn.linear_model.LogisticRegression.html </w:t>
+        <w:t>Sklearn.linear_</w:t>
+      </w:r>
+      <w:proofErr w:type="gramStart"/>
+      <w:r>
+        <w:rPr>
+          <w:i/>
+          <w:iCs/>
+        </w:rPr>
+        <w:t>model.logisticregression</w:t>
+      </w:r>
+      <w:proofErr w:type="spellEnd"/>
+      <w:proofErr w:type="gramEnd"/>
+      <w:r>
+        <w:t xml:space="preserve">. scikit. (n.d.). Retrieved March 27, 2023, from </w:t>
+      </w:r>
+      <w:proofErr w:type="gramStart"/>
+      <w:r>
+        <w:t>https://scikit-learn.org/stable/modules/generated/sklearn.linear_model.LogisticRegression.html</w:t>
+      </w:r>
+      <w:proofErr w:type="gramEnd"/>
+      <w:r>
+        <w:t xml:space="preserve"> </w:t>
       </w:r>
     </w:p>
     <w:p>
@@ -730,7 +1141,23 @@
         <w:t>Causal inference in python¶</w:t>
       </w:r>
       <w:r>
-        <w:t xml:space="preserve">. Causal Inference in Python - Causalinference 0.1.3 documentation. (n.d.). Retrieved March 27, 2023, from https://causalinferenceinpython.org/ </w:t>
+        <w:t xml:space="preserve">. Causal Inference in Python - </w:t>
+      </w:r>
+      <w:proofErr w:type="spellStart"/>
+      <w:r>
+        <w:t>Causalinference</w:t>
+      </w:r>
+      <w:proofErr w:type="spellEnd"/>
+      <w:r>
+        <w:t xml:space="preserve"> 0.1.3 documentation. (n.d.). Retrieved March 27, 2023, from </w:t>
+      </w:r>
+      <w:proofErr w:type="gramStart"/>
+      <w:r>
+        <w:t>https://causalinferenceinpython.org/</w:t>
+      </w:r>
+      <w:proofErr w:type="gramEnd"/>
+      <w:r>
+        <w:t xml:space="preserve"> </w:t>
       </w:r>
     </w:p>
     <w:p>
@@ -741,15 +1168,40 @@
       <w:r>
         <w:t xml:space="preserve">[5]    </w:t>
       </w:r>
+      <w:proofErr w:type="spellStart"/>
       <w:r>
         <w:rPr>
           <w:i/>
           <w:iCs/>
         </w:rPr>
-        <w:t>Zepid¶</w:t>
-      </w:r>
-      <w:r>
-        <w:t xml:space="preserve">. zEpid. (n.d.). Retrieved March 27, 2023, from https://zepid.readthedocs.io/en/latest/index.html </w:t>
+        <w:t>Zepid</w:t>
+      </w:r>
+      <w:proofErr w:type="spellEnd"/>
+      <w:r>
+        <w:rPr>
+          <w:i/>
+          <w:iCs/>
+        </w:rPr>
+        <w:t>¶</w:t>
+      </w:r>
+      <w:r>
+        <w:t xml:space="preserve">. </w:t>
+      </w:r>
+      <w:proofErr w:type="spellStart"/>
+      <w:r>
+        <w:t>zEpid</w:t>
+      </w:r>
+      <w:proofErr w:type="spellEnd"/>
+      <w:r>
+        <w:t xml:space="preserve">. (n.d.). Retrieved March 27, 2023, from </w:t>
+      </w:r>
+      <w:proofErr w:type="gramStart"/>
+      <w:r>
+        <w:t>https://zepid.readthedocs.io/en/latest/index.html</w:t>
+      </w:r>
+      <w:proofErr w:type="gramEnd"/>
+      <w:r>
+        <w:t xml:space="preserve"> </w:t>
       </w:r>
     </w:p>
     <w:p>
@@ -768,7 +1220,15 @@
         <w:t>Propensity score analysis</w:t>
       </w:r>
       <w:r>
-        <w:t xml:space="preserve">. Columbia University's Mailman School of Public Health. (2022, October 3). Retrieved March 27, 2023, from https://www.publichealth.columbia.edu/research/population-health-methods/propensity-score-analysis </w:t>
+        <w:t xml:space="preserve">. Columbia University's Mailman School of Public Health. (2022, October 3). Retrieved March 27, 2023, from </w:t>
+      </w:r>
+      <w:proofErr w:type="gramStart"/>
+      <w:r>
+        <w:t>https://www.publichealth.columbia.edu/research/population-health-methods/propensity-score-analysis</w:t>
+      </w:r>
+      <w:proofErr w:type="gramEnd"/>
+      <w:r>
+        <w:t xml:space="preserve"> </w:t>
       </w:r>
     </w:p>
     <w:p>
@@ -779,8 +1239,21 @@
       <w:r>
         <w:t xml:space="preserve">[7]    </w:t>
       </w:r>
-      <w:r>
-        <w:t xml:space="preserve">Chesnaye, N. C., Stel, V. S., Tripepi, G., Dekker, F. W., Fu, E. L., Zoccali, C., &amp; Jager, K. J. (2021). An introduction to inverse probability of treatment weighting in observational research. </w:t>
+      <w:proofErr w:type="spellStart"/>
+      <w:r>
+        <w:t>Chesnaye</w:t>
+      </w:r>
+      <w:proofErr w:type="spellEnd"/>
+      <w:r>
+        <w:t xml:space="preserve">, N. C., Stel, V. S., </w:t>
+      </w:r>
+      <w:proofErr w:type="spellStart"/>
+      <w:r>
+        <w:t>Tripepi</w:t>
+      </w:r>
+      <w:proofErr w:type="spellEnd"/>
+      <w:r>
+        <w:t xml:space="preserve">, G., Dekker, F. W., Fu, E. L., Zoccali, C., &amp; Jager, K. J. (2021). An introduction to inverse probability of treatment weighting in observational research. </w:t>
       </w:r>
       <w:r>
         <w:rPr>
@@ -809,7 +1282,16 @@
         <w:ind w:left="567" w:hanging="567"/>
       </w:pPr>
       <w:r>
-        <w:t xml:space="preserve">[8]    Keil, A. P., Edwards, J. K., Richardson, D. B., Naimi, A. I., &amp; Cole, S. R. (2014). The parametric G-formula for time-to-event data. </w:t>
+        <w:lastRenderedPageBreak/>
+        <w:t xml:space="preserve">[8]    Keil, A. P., Edwards, J. K., Richardson, D. B., </w:t>
+      </w:r>
+      <w:proofErr w:type="spellStart"/>
+      <w:r>
+        <w:t>Naimi</w:t>
+      </w:r>
+      <w:proofErr w:type="spellEnd"/>
+      <w:r>
+        <w:t xml:space="preserve">, A. I., &amp; Cole, S. R. (2014). The parametric G-formula for time-to-event data. </w:t>
       </w:r>
       <w:r>
         <w:rPr>
@@ -862,7 +1344,7 @@
 </file>
 
 <file path=word/numbering.xml><?xml version="1.0" encoding="utf-8"?>
-<w:numbering xmlns:wpc="http://schemas.microsoft.com/office/word/2010/wordprocessingCanvas" xmlns:cx="http://schemas.microsoft.com/office/drawing/2014/chartex" xmlns:cx1="http://schemas.microsoft.com/office/drawing/2015/9/8/chartex" xmlns:cx2="http://schemas.microsoft.com/office/drawing/2015/10/21/chartex" xmlns:cx3="http://schemas.microsoft.com/office/drawing/2016/5/9/chartex" xmlns:cx4="http://schemas.microsoft.com/office/drawing/2016/5/10/chartex" xmlns:cx5="http://schemas.microsoft.com/office/drawing/2016/5/11/chartex" xmlns:cx6="http://schemas.microsoft.com/office/drawing/2016/5/12/chartex" xmlns:cx7="http://schemas.microsoft.com/office/drawing/2016/5/13/chartex" xmlns:cx8="http://schemas.microsoft.com/office/drawing/2016/5/14/chartex" xmlns:mc="http://schemas.openxmlformats.org/markup-compatibility/2006" xmlns:aink="http://schemas.microsoft.com/office/drawing/2016/ink" xmlns:am3d="http://schemas.microsoft.com/office/drawing/2017/model3d" xmlns:o="urn:schemas-microsoft-com:office:office" xmlns:oel="http://schemas.microsoft.com/office/2019/extlst" xmlns:r="http://schemas.openxmlformats.org/officeDocument/2006/relationships" xmlns:m="http://schemas.openxmlformats.org/officeDocument/2006/math" xmlns:v="urn:schemas-microsoft-com:vml" xmlns:wp14="http://schemas.microsoft.com/office/word/2010/wordprocessingDrawing" xmlns:wp="http://schemas.openxmlformats.org/drawingml/2006/wordprocessingDrawing" xmlns:w10="urn:schemas-microsoft-com:office:word" xmlns:w="http://schemas.openxmlformats.org/wordprocessingml/2006/main" xmlns:w14="http://schemas.microsoft.com/office/word/2010/wordml" xmlns:w15="http://schemas.microsoft.com/office/word/2012/wordml" xmlns:w16cex="http://schemas.microsoft.com/office/word/2018/wordml/cex" xmlns:w16cid="http://schemas.microsoft.com/office/word/2016/wordml/cid" xmlns:w16="http://schemas.microsoft.com/office/word/2018/wordml" xmlns:w16sdtdh="http://schemas.microsoft.com/office/word/2020/wordml/sdtdatahash" xmlns:w16se="http://schemas.microsoft.com/office/word/2015/wordml/symex" xmlns:wpg="http://schemas.microsoft.com/office/word/2010/wordprocessingGroup" xmlns:wpi="http://schemas.microsoft.com/office/word/2010/wordprocessingInk" xmlns:wne="http://schemas.microsoft.com/office/word/2006/wordml" xmlns:wps="http://schemas.microsoft.com/office/word/2010/wordprocessingShape" mc:Ignorable="w14 w15 w16se w16cid w16 w16cex w16sdtdh wp14">
+<w:numbering xmlns:wpc="http://schemas.microsoft.com/office/word/2010/wordprocessingCanvas" xmlns:cx="http://schemas.microsoft.com/office/drawing/2014/chartex" xmlns:cx1="http://schemas.microsoft.com/office/drawing/2015/9/8/chartex" xmlns:cx2="http://schemas.microsoft.com/office/drawing/2015/10/21/chartex" xmlns:cx3="http://schemas.microsoft.com/office/drawing/2016/5/9/chartex" xmlns:cx4="http://schemas.microsoft.com/office/drawing/2016/5/10/chartex" xmlns:cx5="http://schemas.microsoft.com/office/drawing/2016/5/11/chartex" xmlns:cx6="http://schemas.microsoft.com/office/drawing/2016/5/12/chartex" xmlns:cx7="http://schemas.microsoft.com/office/drawing/2016/5/13/chartex" xmlns:cx8="http://schemas.microsoft.com/office/drawing/2016/5/14/chartex" xmlns:mc="http://schemas.openxmlformats.org/markup-compatibility/2006" xmlns:aink="http://schemas.microsoft.com/office/drawing/2016/ink" xmlns:am3d="http://schemas.microsoft.com/office/drawing/2017/model3d" xmlns:o="urn:schemas-microsoft-com:office:office" xmlns:oel="http://schemas.microsoft.com/office/2019/extlst" xmlns:r="http://schemas.openxmlformats.org/officeDocument/2006/relationships" xmlns:m="http://schemas.openxmlformats.org/officeDocument/2006/math" xmlns:v="urn:schemas-microsoft-com:vml" xmlns:wp14="http://schemas.microsoft.com/office/word/2010/wordprocessingDrawing" xmlns:wp="http://schemas.openxmlformats.org/drawingml/2006/wordprocessingDrawing" xmlns:w10="urn:schemas-microsoft-com:office:word" xmlns:w="http://schemas.openxmlformats.org/wordprocessingml/2006/main" xmlns:w14="http://schemas.microsoft.com/office/word/2010/wordml" xmlns:w15="http://schemas.microsoft.com/office/word/2012/wordml" xmlns:w16cex="http://schemas.microsoft.com/office/word/2018/wordml/cex" xmlns:w16cid="http://schemas.microsoft.com/office/word/2016/wordml/cid" xmlns:w16="http://schemas.microsoft.com/office/word/2018/wordml" xmlns:w16du="http://schemas.microsoft.com/office/word/2023/wordml/word16du" xmlns:w16sdtdh="http://schemas.microsoft.com/office/word/2020/wordml/sdtdatahash" xmlns:w16se="http://schemas.microsoft.com/office/word/2015/wordml/symex" xmlns:wpg="http://schemas.microsoft.com/office/word/2010/wordprocessingGroup" xmlns:wpi="http://schemas.microsoft.com/office/word/2010/wordprocessingInk" xmlns:wne="http://schemas.microsoft.com/office/word/2006/wordml" xmlns:wps="http://schemas.microsoft.com/office/word/2010/wordprocessingShape" mc:Ignorable="w14 w15 w16se w16cid w16 w16cex w16sdtdh wp14">
   <w:abstractNum w:abstractNumId="0" w15:restartNumberingAfterBreak="0">
     <w:nsid w:val="02CC7185"/>
     <w:multiLevelType w:val="hybridMultilevel"/>

</xml_diff>